<commit_message>
update Use case/USE CASE_Tuan.docx
</commit_message>
<xml_diff>
--- a/Other/Tmp/Use case/USE CASE_Tuan.docx
+++ b/Other/Tmp/Use case/USE CASE_Tuan.docx
@@ -8112,7 +8112,7 @@
                 <w:sz w:val="24"/>
                 <w:szCs w:val="24"/>
               </w:rPr>
-              <w:t>Admin</w:t>
+              <w:t>Staff</w:t>
             </w:r>
           </w:p>
           <w:p>
@@ -8519,15 +8519,15 @@
                 <w:sz w:val="24"/>
                 <w:szCs w:val="24"/>
               </w:rPr>
-              <w:t xml:space="preserve">User must logged in the system with the role is </w:t>
-            </w:r>
-            <w:r>
-              <w:rPr>
-                <w:rFonts w:asciiTheme="majorHAnsi" w:hAnsiTheme="majorHAnsi"/>
-                <w:sz w:val="24"/>
-                <w:szCs w:val="24"/>
-              </w:rPr>
-              <w:t>staff.</w:t>
+              <w:t>Staff must login</w:t>
+            </w:r>
+            <w:r>
+              <w:rPr>
+                <w:rFonts w:asciiTheme="majorHAnsi" w:hAnsiTheme="majorHAnsi"/>
+                <w:sz w:val="24"/>
+                <w:szCs w:val="24"/>
+              </w:rPr>
+              <w:t>.</w:t>
             </w:r>
           </w:p>
           <w:p>
@@ -9376,6 +9376,31 @@
                     <w:t>” button.</w:t>
                   </w:r>
                 </w:p>
+                <w:p>
+                  <w:pPr>
+                    <w:rPr>
+                      <w:rFonts w:asciiTheme="majorHAnsi" w:hAnsiTheme="majorHAnsi"/>
+                      <w:sz w:val="24"/>
+                      <w:szCs w:val="24"/>
+                    </w:rPr>
+                  </w:pPr>
+                  <w:r>
+                    <w:rPr>
+                      <w:rFonts w:asciiTheme="majorHAnsi" w:hAnsiTheme="majorHAnsi"/>
+                      <w:sz w:val="24"/>
+                      <w:szCs w:val="24"/>
+                    </w:rPr>
+                    <w:t>[</w:t>
+                  </w:r>
+                  <w:r>
+                    <w:rPr>
+                      <w:rFonts w:asciiTheme="majorHAnsi" w:hAnsiTheme="majorHAnsi"/>
+                      <w:sz w:val="24"/>
+                      <w:szCs w:val="24"/>
+                    </w:rPr>
+                    <w:t>Alternative 1]</w:t>
+                  </w:r>
+                </w:p>
               </w:tc>
               <w:tc>
                 <w:tcPr>
@@ -9413,6 +9438,140 @@
                     </w:rPr>
                     <w:t>added.</w:t>
                   </w:r>
+                  <w:r>
+                    <w:rPr>
+                      <w:rFonts w:asciiTheme="majorHAnsi" w:hAnsiTheme="majorHAnsi"/>
+                      <w:sz w:val="24"/>
+                      <w:szCs w:val="24"/>
+                    </w:rPr>
+                    <w:t xml:space="preserve"> </w:t>
+                  </w:r>
+                  <w:proofErr w:type="gramStart"/>
+                  <w:r>
+                    <w:rPr>
+                      <w:rFonts w:asciiTheme="majorHAnsi" w:hAnsiTheme="majorHAnsi"/>
+                      <w:sz w:val="24"/>
+                      <w:szCs w:val="24"/>
+                    </w:rPr>
+                    <w:t>System show</w:t>
+                  </w:r>
+                  <w:proofErr w:type="gramEnd"/>
+                  <w:r>
+                    <w:rPr>
+                      <w:rFonts w:asciiTheme="majorHAnsi" w:hAnsiTheme="majorHAnsi"/>
+                      <w:sz w:val="24"/>
+                      <w:szCs w:val="24"/>
+                    </w:rPr>
+                    <w:t xml:space="preserve"> message “</w:t>
+                  </w:r>
+                  <w:proofErr w:type="spellStart"/>
+                  <w:r>
+                    <w:rPr>
+                      <w:rFonts w:asciiTheme="majorHAnsi" w:hAnsiTheme="majorHAnsi"/>
+                      <w:sz w:val="24"/>
+                      <w:szCs w:val="24"/>
+                    </w:rPr>
+                    <w:t>Đã</w:t>
+                  </w:r>
+                  <w:proofErr w:type="spellEnd"/>
+                  <w:r>
+                    <w:rPr>
+                      <w:rFonts w:asciiTheme="majorHAnsi" w:hAnsiTheme="majorHAnsi"/>
+                      <w:sz w:val="24"/>
+                      <w:szCs w:val="24"/>
+                    </w:rPr>
+                    <w:t xml:space="preserve"> </w:t>
+                  </w:r>
+                  <w:proofErr w:type="spellStart"/>
+                  <w:r>
+                    <w:rPr>
+                      <w:rFonts w:asciiTheme="majorHAnsi" w:hAnsiTheme="majorHAnsi"/>
+                      <w:sz w:val="24"/>
+                      <w:szCs w:val="24"/>
+                    </w:rPr>
+                    <w:t>Thêm</w:t>
+                  </w:r>
+                  <w:proofErr w:type="spellEnd"/>
+                  <w:r>
+                    <w:rPr>
+                      <w:rFonts w:asciiTheme="majorHAnsi" w:hAnsiTheme="majorHAnsi"/>
+                      <w:sz w:val="24"/>
+                      <w:szCs w:val="24"/>
+                    </w:rPr>
+                    <w:t xml:space="preserve"> </w:t>
+                  </w:r>
+                  <w:proofErr w:type="spellStart"/>
+                  <w:r>
+                    <w:rPr>
+                      <w:rFonts w:asciiTheme="majorHAnsi" w:hAnsiTheme="majorHAnsi"/>
+                      <w:sz w:val="24"/>
+                      <w:szCs w:val="24"/>
+                    </w:rPr>
+                    <w:t>Biển</w:t>
+                  </w:r>
+                  <w:proofErr w:type="spellEnd"/>
+                  <w:r>
+                    <w:rPr>
+                      <w:rFonts w:asciiTheme="majorHAnsi" w:hAnsiTheme="majorHAnsi"/>
+                      <w:sz w:val="24"/>
+                      <w:szCs w:val="24"/>
+                    </w:rPr>
+                    <w:t xml:space="preserve"> </w:t>
+                  </w:r>
+                  <w:proofErr w:type="spellStart"/>
+                  <w:r>
+                    <w:rPr>
+                      <w:rFonts w:asciiTheme="majorHAnsi" w:hAnsiTheme="majorHAnsi"/>
+                      <w:sz w:val="24"/>
+                      <w:szCs w:val="24"/>
+                    </w:rPr>
+                    <w:t>Báo</w:t>
+                  </w:r>
+                  <w:proofErr w:type="spellEnd"/>
+                  <w:r>
+                    <w:rPr>
+                      <w:rFonts w:asciiTheme="majorHAnsi" w:hAnsiTheme="majorHAnsi"/>
+                      <w:sz w:val="24"/>
+                      <w:szCs w:val="24"/>
+                    </w:rPr>
+                    <w:t xml:space="preserve"> </w:t>
+                  </w:r>
+                  <w:proofErr w:type="spellStart"/>
+                  <w:r>
+                    <w:rPr>
+                      <w:rFonts w:asciiTheme="majorHAnsi" w:hAnsiTheme="majorHAnsi"/>
+                      <w:sz w:val="24"/>
+                      <w:szCs w:val="24"/>
+                    </w:rPr>
+                    <w:t>Thành</w:t>
+                  </w:r>
+                  <w:proofErr w:type="spellEnd"/>
+                  <w:r>
+                    <w:rPr>
+                      <w:rFonts w:asciiTheme="majorHAnsi" w:hAnsiTheme="majorHAnsi"/>
+                      <w:sz w:val="24"/>
+                      <w:szCs w:val="24"/>
+                    </w:rPr>
+                    <w:t xml:space="preserve"> </w:t>
+                  </w:r>
+                  <w:proofErr w:type="spellStart"/>
+                  <w:r>
+                    <w:rPr>
+                      <w:rFonts w:asciiTheme="majorHAnsi" w:hAnsiTheme="majorHAnsi"/>
+                      <w:sz w:val="24"/>
+                      <w:szCs w:val="24"/>
+                    </w:rPr>
+                    <w:t>Công</w:t>
+                  </w:r>
+                  <w:proofErr w:type="spellEnd"/>
+                  <w:r>
+                    <w:rPr>
+                      <w:rFonts w:asciiTheme="majorHAnsi" w:hAnsiTheme="majorHAnsi"/>
+                      <w:sz w:val="24"/>
+                      <w:szCs w:val="24"/>
+                    </w:rPr>
+                    <w:t>”.</w:t>
+                  </w:r>
                 </w:p>
                 <w:p>
                   <w:pPr>
@@ -9443,14 +9602,188 @@
               </w:rPr>
               <w:t xml:space="preserve">Alternative Scenario: </w:t>
             </w:r>
-            <w:r>
-              <w:rPr>
-                <w:rFonts w:asciiTheme="majorHAnsi" w:hAnsiTheme="majorHAnsi"/>
-                <w:sz w:val="24"/>
-                <w:szCs w:val="24"/>
-              </w:rPr>
-              <w:t>N/A</w:t>
-            </w:r>
+          </w:p>
+          <w:tbl>
+            <w:tblPr>
+              <w:tblStyle w:val="TableGrid"/>
+              <w:tblW w:w="0" w:type="auto"/>
+              <w:tblLook w:val="04A0" w:firstRow="1" w:lastRow="0" w:firstColumn="1" w:lastColumn="0" w:noHBand="0" w:noVBand="1"/>
+            </w:tblPr>
+            <w:tblGrid>
+              <w:gridCol w:w="985"/>
+              <w:gridCol w:w="3240"/>
+              <w:gridCol w:w="4548"/>
+            </w:tblGrid>
+            <w:tr>
+              <w:tc>
+                <w:tcPr>
+                  <w:tcW w:w="985" w:type="dxa"/>
+                  <w:shd w:val="clear" w:color="auto" w:fill="D9D9D9" w:themeFill="background1" w:themeFillShade="D9"/>
+                </w:tcPr>
+                <w:p>
+                  <w:pPr>
+                    <w:jc w:val="center"/>
+                    <w:rPr>
+                      <w:rFonts w:asciiTheme="majorHAnsi" w:hAnsiTheme="majorHAnsi"/>
+                      <w:sz w:val="24"/>
+                      <w:szCs w:val="24"/>
+                    </w:rPr>
+                  </w:pPr>
+                  <w:r>
+                    <w:rPr>
+                      <w:rFonts w:asciiTheme="majorHAnsi" w:hAnsiTheme="majorHAnsi"/>
+                      <w:sz w:val="24"/>
+                      <w:szCs w:val="24"/>
+                    </w:rPr>
+                    <w:t>No</w:t>
+                  </w:r>
+                </w:p>
+              </w:tc>
+              <w:tc>
+                <w:tcPr>
+                  <w:tcW w:w="3240" w:type="dxa"/>
+                  <w:shd w:val="clear" w:color="auto" w:fill="D9D9D9" w:themeFill="background1" w:themeFillShade="D9"/>
+                </w:tcPr>
+                <w:p>
+                  <w:pPr>
+                    <w:jc w:val="center"/>
+                    <w:rPr>
+                      <w:rFonts w:asciiTheme="majorHAnsi" w:hAnsiTheme="majorHAnsi"/>
+                      <w:sz w:val="24"/>
+                      <w:szCs w:val="24"/>
+                    </w:rPr>
+                  </w:pPr>
+                  <w:r>
+                    <w:rPr>
+                      <w:rFonts w:asciiTheme="majorHAnsi" w:hAnsiTheme="majorHAnsi"/>
+                      <w:sz w:val="24"/>
+                      <w:szCs w:val="24"/>
+                    </w:rPr>
+                    <w:t>Actor Action</w:t>
+                  </w:r>
+                </w:p>
+              </w:tc>
+              <w:tc>
+                <w:tcPr>
+                  <w:tcW w:w="4548" w:type="dxa"/>
+                  <w:shd w:val="clear" w:color="auto" w:fill="D9D9D9" w:themeFill="background1" w:themeFillShade="D9"/>
+                </w:tcPr>
+                <w:p>
+                  <w:pPr>
+                    <w:jc w:val="center"/>
+                    <w:rPr>
+                      <w:rFonts w:asciiTheme="majorHAnsi" w:hAnsiTheme="majorHAnsi"/>
+                      <w:sz w:val="24"/>
+                      <w:szCs w:val="24"/>
+                    </w:rPr>
+                  </w:pPr>
+                  <w:r>
+                    <w:rPr>
+                      <w:rFonts w:asciiTheme="majorHAnsi" w:hAnsiTheme="majorHAnsi"/>
+                      <w:sz w:val="24"/>
+                      <w:szCs w:val="24"/>
+                    </w:rPr>
+                    <w:t>System Response</w:t>
+                  </w:r>
+                </w:p>
+              </w:tc>
+            </w:tr>
+            <w:tr>
+              <w:tc>
+                <w:tcPr>
+                  <w:tcW w:w="985" w:type="dxa"/>
+                </w:tcPr>
+                <w:p>
+                  <w:pPr>
+                    <w:jc w:val="center"/>
+                    <w:rPr>
+                      <w:rFonts w:asciiTheme="majorHAnsi" w:hAnsiTheme="majorHAnsi"/>
+                      <w:sz w:val="24"/>
+                      <w:szCs w:val="24"/>
+                    </w:rPr>
+                  </w:pPr>
+                  <w:r>
+                    <w:rPr>
+                      <w:rFonts w:asciiTheme="majorHAnsi" w:hAnsiTheme="majorHAnsi"/>
+                      <w:sz w:val="24"/>
+                      <w:szCs w:val="24"/>
+                    </w:rPr>
+                    <w:t>1</w:t>
+                  </w:r>
+                </w:p>
+              </w:tc>
+              <w:tc>
+                <w:tcPr>
+                  <w:tcW w:w="3240" w:type="dxa"/>
+                </w:tcPr>
+                <w:p>
+                  <w:pPr>
+                    <w:rPr>
+                      <w:rFonts w:asciiTheme="majorHAnsi" w:hAnsiTheme="majorHAnsi"/>
+                      <w:sz w:val="24"/>
+                      <w:szCs w:val="24"/>
+                    </w:rPr>
+                  </w:pPr>
+                  <w:r>
+                    <w:rPr>
+                      <w:rFonts w:asciiTheme="majorHAnsi" w:hAnsiTheme="majorHAnsi"/>
+                      <w:sz w:val="24"/>
+                      <w:szCs w:val="24"/>
+                    </w:rPr>
+                    <w:t>Click on “</w:t>
+                  </w:r>
+                  <w:proofErr w:type="spellStart"/>
+                  <w:r>
+                    <w:rPr>
+                      <w:rFonts w:asciiTheme="majorHAnsi" w:hAnsiTheme="majorHAnsi"/>
+                      <w:sz w:val="24"/>
+                      <w:szCs w:val="24"/>
+                    </w:rPr>
+                    <w:t>hủy</w:t>
+                  </w:r>
+                  <w:proofErr w:type="spellEnd"/>
+                  <w:r>
+                    <w:rPr>
+                      <w:rFonts w:asciiTheme="majorHAnsi" w:hAnsiTheme="majorHAnsi"/>
+                      <w:sz w:val="24"/>
+                      <w:szCs w:val="24"/>
+                    </w:rPr>
+                    <w:t>” button</w:t>
+                  </w:r>
+                </w:p>
+              </w:tc>
+              <w:tc>
+                <w:tcPr>
+                  <w:tcW w:w="4548" w:type="dxa"/>
+                </w:tcPr>
+                <w:p>
+                  <w:pPr>
+                    <w:rPr>
+                      <w:rFonts w:asciiTheme="majorHAnsi" w:hAnsiTheme="majorHAnsi"/>
+                      <w:sz w:val="24"/>
+                      <w:szCs w:val="24"/>
+                    </w:rPr>
+                  </w:pPr>
+                  <w:r>
+                    <w:rPr>
+                      <w:rFonts w:asciiTheme="majorHAnsi" w:hAnsiTheme="majorHAnsi"/>
+                      <w:sz w:val="24"/>
+                      <w:szCs w:val="24"/>
+                    </w:rPr>
+                    <w:t>The form is emptied.</w:t>
+                  </w:r>
+                </w:p>
+              </w:tc>
+            </w:tr>
+          </w:tbl>
+          <w:p>
+            <w:pPr>
+              <w:rPr>
+                <w:rFonts w:asciiTheme="majorHAnsi" w:hAnsiTheme="majorHAnsi"/>
+                <w:sz w:val="24"/>
+                <w:szCs w:val="24"/>
+              </w:rPr>
+            </w:pPr>
           </w:p>
           <w:p>
             <w:pPr>
@@ -9470,6 +9803,455 @@
               </w:rPr>
               <w:t>Exceptions:</w:t>
             </w:r>
+          </w:p>
+          <w:tbl>
+            <w:tblPr>
+              <w:tblStyle w:val="TableGrid"/>
+              <w:tblW w:w="0" w:type="auto"/>
+              <w:tblLook w:val="04A0" w:firstRow="1" w:lastRow="0" w:firstColumn="1" w:lastColumn="0" w:noHBand="0" w:noVBand="1"/>
+            </w:tblPr>
+            <w:tblGrid>
+              <w:gridCol w:w="985"/>
+              <w:gridCol w:w="3240"/>
+              <w:gridCol w:w="4548"/>
+            </w:tblGrid>
+            <w:tr>
+              <w:tc>
+                <w:tcPr>
+                  <w:tcW w:w="985" w:type="dxa"/>
+                  <w:shd w:val="clear" w:color="auto" w:fill="D9D9D9" w:themeFill="background1" w:themeFillShade="D9"/>
+                </w:tcPr>
+                <w:p>
+                  <w:pPr>
+                    <w:jc w:val="center"/>
+                    <w:rPr>
+                      <w:rFonts w:asciiTheme="majorHAnsi" w:hAnsiTheme="majorHAnsi"/>
+                      <w:sz w:val="24"/>
+                      <w:szCs w:val="24"/>
+                    </w:rPr>
+                  </w:pPr>
+                  <w:r>
+                    <w:rPr>
+                      <w:rFonts w:asciiTheme="majorHAnsi" w:hAnsiTheme="majorHAnsi"/>
+                      <w:sz w:val="24"/>
+                      <w:szCs w:val="24"/>
+                    </w:rPr>
+                    <w:t>No</w:t>
+                  </w:r>
+                </w:p>
+              </w:tc>
+              <w:tc>
+                <w:tcPr>
+                  <w:tcW w:w="3240" w:type="dxa"/>
+                  <w:shd w:val="clear" w:color="auto" w:fill="D9D9D9" w:themeFill="background1" w:themeFillShade="D9"/>
+                </w:tcPr>
+                <w:p>
+                  <w:pPr>
+                    <w:jc w:val="center"/>
+                    <w:rPr>
+                      <w:rFonts w:asciiTheme="majorHAnsi" w:hAnsiTheme="majorHAnsi"/>
+                      <w:sz w:val="24"/>
+                      <w:szCs w:val="24"/>
+                    </w:rPr>
+                  </w:pPr>
+                  <w:r>
+                    <w:rPr>
+                      <w:rFonts w:asciiTheme="majorHAnsi" w:hAnsiTheme="majorHAnsi"/>
+                      <w:sz w:val="24"/>
+                      <w:szCs w:val="24"/>
+                    </w:rPr>
+                    <w:t>Actor Action</w:t>
+                  </w:r>
+                </w:p>
+              </w:tc>
+              <w:tc>
+                <w:tcPr>
+                  <w:tcW w:w="4548" w:type="dxa"/>
+                  <w:shd w:val="clear" w:color="auto" w:fill="D9D9D9" w:themeFill="background1" w:themeFillShade="D9"/>
+                </w:tcPr>
+                <w:p>
+                  <w:pPr>
+                    <w:jc w:val="center"/>
+                    <w:rPr>
+                      <w:rFonts w:asciiTheme="majorHAnsi" w:hAnsiTheme="majorHAnsi"/>
+                      <w:sz w:val="24"/>
+                      <w:szCs w:val="24"/>
+                    </w:rPr>
+                  </w:pPr>
+                  <w:r>
+                    <w:rPr>
+                      <w:rFonts w:asciiTheme="majorHAnsi" w:hAnsiTheme="majorHAnsi"/>
+                      <w:sz w:val="24"/>
+                      <w:szCs w:val="24"/>
+                    </w:rPr>
+                    <w:t>System Response</w:t>
+                  </w:r>
+                </w:p>
+              </w:tc>
+            </w:tr>
+            <w:tr>
+              <w:tc>
+                <w:tcPr>
+                  <w:tcW w:w="985" w:type="dxa"/>
+                </w:tcPr>
+                <w:p>
+                  <w:pPr>
+                    <w:jc w:val="center"/>
+                    <w:rPr>
+                      <w:rFonts w:asciiTheme="majorHAnsi" w:hAnsiTheme="majorHAnsi"/>
+                      <w:sz w:val="24"/>
+                      <w:szCs w:val="24"/>
+                    </w:rPr>
+                  </w:pPr>
+                  <w:r>
+                    <w:rPr>
+                      <w:rFonts w:asciiTheme="majorHAnsi" w:hAnsiTheme="majorHAnsi"/>
+                      <w:sz w:val="24"/>
+                      <w:szCs w:val="24"/>
+                    </w:rPr>
+                    <w:t>1</w:t>
+                  </w:r>
+                </w:p>
+              </w:tc>
+              <w:tc>
+                <w:tcPr>
+                  <w:tcW w:w="3240" w:type="dxa"/>
+                </w:tcPr>
+                <w:p>
+                  <w:pPr>
+                    <w:rPr>
+                      <w:rFonts w:asciiTheme="majorHAnsi" w:hAnsiTheme="majorHAnsi"/>
+                      <w:sz w:val="24"/>
+                      <w:szCs w:val="24"/>
+                    </w:rPr>
+                  </w:pPr>
+                  <w:r>
+                    <w:rPr>
+                      <w:rFonts w:asciiTheme="majorHAnsi" w:hAnsiTheme="majorHAnsi"/>
+                      <w:sz w:val="24"/>
+                      <w:szCs w:val="24"/>
+                    </w:rPr>
+                    <w:t xml:space="preserve">Not enter enough require information.  </w:t>
+                  </w:r>
+                </w:p>
+              </w:tc>
+              <w:tc>
+                <w:tcPr>
+                  <w:tcW w:w="4548" w:type="dxa"/>
+                </w:tcPr>
+                <w:p>
+                  <w:pPr>
+                    <w:rPr>
+                      <w:rFonts w:asciiTheme="majorHAnsi" w:hAnsiTheme="majorHAnsi"/>
+                      <w:sz w:val="24"/>
+                      <w:szCs w:val="24"/>
+                    </w:rPr>
+                  </w:pPr>
+                  <w:r>
+                    <w:rPr>
+                      <w:rFonts w:asciiTheme="majorHAnsi" w:hAnsiTheme="majorHAnsi"/>
+                      <w:sz w:val="24"/>
+                      <w:szCs w:val="24"/>
+                    </w:rPr>
+                    <w:t>Display error message: “</w:t>
+                  </w:r>
+                  <w:proofErr w:type="spellStart"/>
+                  <w:r>
+                    <w:rPr>
+                      <w:rFonts w:asciiTheme="majorHAnsi" w:hAnsiTheme="majorHAnsi"/>
+                      <w:sz w:val="24"/>
+                      <w:szCs w:val="24"/>
+                    </w:rPr>
+                    <w:t>Thông</w:t>
+                  </w:r>
+                  <w:proofErr w:type="spellEnd"/>
+                  <w:r>
+                    <w:rPr>
+                      <w:rFonts w:asciiTheme="majorHAnsi" w:hAnsiTheme="majorHAnsi"/>
+                      <w:sz w:val="24"/>
+                      <w:szCs w:val="24"/>
+                    </w:rPr>
+                    <w:t xml:space="preserve"> tin </w:t>
+                  </w:r>
+                  <w:proofErr w:type="spellStart"/>
+                  <w:r>
+                    <w:rPr>
+                      <w:rFonts w:asciiTheme="majorHAnsi" w:hAnsiTheme="majorHAnsi"/>
+                      <w:sz w:val="24"/>
+                      <w:szCs w:val="24"/>
+                    </w:rPr>
+                    <w:t>khai</w:t>
+                  </w:r>
+                  <w:proofErr w:type="spellEnd"/>
+                  <w:r>
+                    <w:rPr>
+                      <w:rFonts w:asciiTheme="majorHAnsi" w:hAnsiTheme="majorHAnsi"/>
+                      <w:sz w:val="24"/>
+                      <w:szCs w:val="24"/>
+                    </w:rPr>
+                    <w:t xml:space="preserve"> </w:t>
+                  </w:r>
+                  <w:proofErr w:type="spellStart"/>
+                  <w:r>
+                    <w:rPr>
+                      <w:rFonts w:asciiTheme="majorHAnsi" w:hAnsiTheme="majorHAnsi"/>
+                      <w:sz w:val="24"/>
+                      <w:szCs w:val="24"/>
+                    </w:rPr>
+                    <w:t>báo</w:t>
+                  </w:r>
+                  <w:proofErr w:type="spellEnd"/>
+                  <w:r>
+                    <w:rPr>
+                      <w:rFonts w:asciiTheme="majorHAnsi" w:hAnsiTheme="majorHAnsi"/>
+                      <w:sz w:val="24"/>
+                      <w:szCs w:val="24"/>
+                    </w:rPr>
+                    <w:t xml:space="preserve"> </w:t>
+                  </w:r>
+                  <w:proofErr w:type="spellStart"/>
+                  <w:r>
+                    <w:rPr>
+                      <w:rFonts w:asciiTheme="majorHAnsi" w:hAnsiTheme="majorHAnsi"/>
+                      <w:sz w:val="24"/>
+                      <w:szCs w:val="24"/>
+                    </w:rPr>
+                    <w:t>chưa</w:t>
+                  </w:r>
+                  <w:proofErr w:type="spellEnd"/>
+                  <w:r>
+                    <w:rPr>
+                      <w:rFonts w:asciiTheme="majorHAnsi" w:hAnsiTheme="majorHAnsi"/>
+                      <w:sz w:val="24"/>
+                      <w:szCs w:val="24"/>
+                    </w:rPr>
+                    <w:t xml:space="preserve"> </w:t>
+                  </w:r>
+                  <w:proofErr w:type="spellStart"/>
+                  <w:r>
+                    <w:rPr>
+                      <w:rFonts w:asciiTheme="majorHAnsi" w:hAnsiTheme="majorHAnsi"/>
+                      <w:sz w:val="24"/>
+                      <w:szCs w:val="24"/>
+                    </w:rPr>
+                    <w:t>đầy</w:t>
+                  </w:r>
+                  <w:proofErr w:type="spellEnd"/>
+                  <w:r>
+                    <w:rPr>
+                      <w:rFonts w:asciiTheme="majorHAnsi" w:hAnsiTheme="majorHAnsi"/>
+                      <w:sz w:val="24"/>
+                      <w:szCs w:val="24"/>
+                    </w:rPr>
+                    <w:t xml:space="preserve"> </w:t>
+                  </w:r>
+                  <w:proofErr w:type="spellStart"/>
+                  <w:r>
+                    <w:rPr>
+                      <w:rFonts w:asciiTheme="majorHAnsi" w:hAnsiTheme="majorHAnsi"/>
+                      <w:sz w:val="24"/>
+                      <w:szCs w:val="24"/>
+                    </w:rPr>
+                    <w:t>đủ</w:t>
+                  </w:r>
+                  <w:proofErr w:type="spellEnd"/>
+                  <w:r>
+                    <w:rPr>
+                      <w:rFonts w:asciiTheme="majorHAnsi" w:hAnsiTheme="majorHAnsi"/>
+                      <w:sz w:val="24"/>
+                      <w:szCs w:val="24"/>
+                    </w:rPr>
+                    <w:t>.”</w:t>
+                  </w:r>
+                </w:p>
+              </w:tc>
+            </w:tr>
+            <w:tr>
+              <w:tc>
+                <w:tcPr>
+                  <w:tcW w:w="985" w:type="dxa"/>
+                </w:tcPr>
+                <w:p>
+                  <w:pPr>
+                    <w:jc w:val="center"/>
+                    <w:rPr>
+                      <w:rFonts w:asciiTheme="majorHAnsi" w:hAnsiTheme="majorHAnsi"/>
+                      <w:sz w:val="24"/>
+                      <w:szCs w:val="24"/>
+                    </w:rPr>
+                  </w:pPr>
+                  <w:r>
+                    <w:rPr>
+                      <w:rFonts w:asciiTheme="majorHAnsi" w:hAnsiTheme="majorHAnsi"/>
+                      <w:sz w:val="24"/>
+                      <w:szCs w:val="24"/>
+                    </w:rPr>
+                    <w:t>2</w:t>
+                  </w:r>
+                </w:p>
+              </w:tc>
+              <w:tc>
+                <w:tcPr>
+                  <w:tcW w:w="3240" w:type="dxa"/>
+                </w:tcPr>
+                <w:p>
+                  <w:pPr>
+                    <w:rPr>
+                      <w:rFonts w:asciiTheme="majorHAnsi" w:hAnsiTheme="majorHAnsi"/>
+                      <w:sz w:val="24"/>
+                      <w:szCs w:val="24"/>
+                    </w:rPr>
+                  </w:pPr>
+                  <w:r>
+                    <w:rPr>
+                      <w:rFonts w:asciiTheme="majorHAnsi" w:hAnsiTheme="majorHAnsi"/>
+                      <w:sz w:val="24"/>
+                      <w:szCs w:val="24"/>
+                    </w:rPr>
+                    <w:t>Traffic sign name existed in database</w:t>
+                  </w:r>
+                </w:p>
+              </w:tc>
+              <w:tc>
+                <w:tcPr>
+                  <w:tcW w:w="4548" w:type="dxa"/>
+                </w:tcPr>
+                <w:p>
+                  <w:pPr>
+                    <w:rPr>
+                      <w:rFonts w:asciiTheme="majorHAnsi" w:hAnsiTheme="majorHAnsi"/>
+                      <w:sz w:val="24"/>
+                      <w:szCs w:val="24"/>
+                    </w:rPr>
+                  </w:pPr>
+                  <w:r>
+                    <w:rPr>
+                      <w:rFonts w:asciiTheme="majorHAnsi" w:hAnsiTheme="majorHAnsi"/>
+                      <w:sz w:val="24"/>
+                      <w:szCs w:val="24"/>
+                    </w:rPr>
+                    <w:t>Display error message:</w:t>
+                  </w:r>
+                </w:p>
+                <w:p>
+                  <w:pPr>
+                    <w:rPr>
+                      <w:rFonts w:asciiTheme="majorHAnsi" w:hAnsiTheme="majorHAnsi"/>
+                      <w:sz w:val="24"/>
+                      <w:szCs w:val="24"/>
+                    </w:rPr>
+                  </w:pPr>
+                  <w:r>
+                    <w:rPr>
+                      <w:rFonts w:asciiTheme="majorHAnsi" w:hAnsiTheme="majorHAnsi"/>
+                      <w:sz w:val="24"/>
+                      <w:szCs w:val="24"/>
+                    </w:rPr>
+                    <w:t>“</w:t>
+                  </w:r>
+                  <w:proofErr w:type="spellStart"/>
+                  <w:r>
+                    <w:rPr>
+                      <w:rFonts w:asciiTheme="majorHAnsi" w:hAnsiTheme="majorHAnsi"/>
+                      <w:sz w:val="24"/>
+                      <w:szCs w:val="24"/>
+                    </w:rPr>
+                    <w:t>Biển</w:t>
+                  </w:r>
+                  <w:proofErr w:type="spellEnd"/>
+                  <w:r>
+                    <w:rPr>
+                      <w:rFonts w:asciiTheme="majorHAnsi" w:hAnsiTheme="majorHAnsi"/>
+                      <w:sz w:val="24"/>
+                      <w:szCs w:val="24"/>
+                    </w:rPr>
+                    <w:t xml:space="preserve"> </w:t>
+                  </w:r>
+                  <w:proofErr w:type="spellStart"/>
+                  <w:r>
+                    <w:rPr>
+                      <w:rFonts w:asciiTheme="majorHAnsi" w:hAnsiTheme="majorHAnsi"/>
+                      <w:sz w:val="24"/>
+                      <w:szCs w:val="24"/>
+                    </w:rPr>
+                    <w:t>báo</w:t>
+                  </w:r>
+                  <w:proofErr w:type="spellEnd"/>
+                  <w:r>
+                    <w:rPr>
+                      <w:rFonts w:asciiTheme="majorHAnsi" w:hAnsiTheme="majorHAnsi"/>
+                      <w:sz w:val="24"/>
+                      <w:szCs w:val="24"/>
+                    </w:rPr>
+                    <w:t xml:space="preserve"> </w:t>
+                  </w:r>
+                  <w:proofErr w:type="spellStart"/>
+                  <w:r>
+                    <w:rPr>
+                      <w:rFonts w:asciiTheme="majorHAnsi" w:hAnsiTheme="majorHAnsi"/>
+                      <w:sz w:val="24"/>
+                      <w:szCs w:val="24"/>
+                    </w:rPr>
+                    <w:t>đã</w:t>
+                  </w:r>
+                  <w:proofErr w:type="spellEnd"/>
+                  <w:r>
+                    <w:rPr>
+                      <w:rFonts w:asciiTheme="majorHAnsi" w:hAnsiTheme="majorHAnsi"/>
+                      <w:sz w:val="24"/>
+                      <w:szCs w:val="24"/>
+                    </w:rPr>
+                    <w:t xml:space="preserve"> </w:t>
+                  </w:r>
+                  <w:proofErr w:type="spellStart"/>
+                  <w:r>
+                    <w:rPr>
+                      <w:rFonts w:asciiTheme="majorHAnsi" w:hAnsiTheme="majorHAnsi"/>
+                      <w:sz w:val="24"/>
+                      <w:szCs w:val="24"/>
+                    </w:rPr>
+                    <w:t>tồn</w:t>
+                  </w:r>
+                  <w:proofErr w:type="spellEnd"/>
+                  <w:r>
+                    <w:rPr>
+                      <w:rFonts w:asciiTheme="majorHAnsi" w:hAnsiTheme="majorHAnsi"/>
+                      <w:sz w:val="24"/>
+                      <w:szCs w:val="24"/>
+                    </w:rPr>
+                    <w:t xml:space="preserve"> </w:t>
+                  </w:r>
+                  <w:proofErr w:type="spellStart"/>
+                  <w:r>
+                    <w:rPr>
+                      <w:rFonts w:asciiTheme="majorHAnsi" w:hAnsiTheme="majorHAnsi"/>
+                      <w:sz w:val="24"/>
+                      <w:szCs w:val="24"/>
+                    </w:rPr>
+                    <w:t>tại</w:t>
+                  </w:r>
+                  <w:proofErr w:type="spellEnd"/>
+                  <w:r>
+                    <w:rPr>
+                      <w:rFonts w:asciiTheme="majorHAnsi" w:hAnsiTheme="majorHAnsi"/>
+                      <w:sz w:val="24"/>
+                      <w:szCs w:val="24"/>
+                    </w:rPr>
+                    <w:t>.”</w:t>
+                  </w:r>
+                </w:p>
+              </w:tc>
+            </w:tr>
+          </w:tbl>
+          <w:p>
+            <w:pPr>
+              <w:rPr>
+                <w:rFonts w:asciiTheme="majorHAnsi" w:hAnsiTheme="majorHAnsi"/>
+                <w:b/>
+                <w:sz w:val="24"/>
+                <w:szCs w:val="24"/>
+              </w:rPr>
+            </w:pPr>
           </w:p>
           <w:p>
             <w:pPr>
@@ -9882,43 +10664,7 @@
                 <w:sz w:val="24"/>
                 <w:szCs w:val="24"/>
               </w:rPr>
-              <w:t xml:space="preserve">Nguyen </w:t>
-            </w:r>
-            <w:proofErr w:type="spellStart"/>
-            <w:r>
-              <w:rPr>
-                <w:rFonts w:asciiTheme="majorHAnsi" w:hAnsiTheme="majorHAnsi"/>
-                <w:sz w:val="24"/>
-                <w:szCs w:val="24"/>
-              </w:rPr>
-              <w:t>Quoc</w:t>
-            </w:r>
-            <w:proofErr w:type="spellEnd"/>
-            <w:r>
-              <w:rPr>
-                <w:rFonts w:asciiTheme="majorHAnsi" w:hAnsiTheme="majorHAnsi"/>
-                <w:sz w:val="24"/>
-                <w:szCs w:val="24"/>
-              </w:rPr>
-              <w:t xml:space="preserve"> </w:t>
-            </w:r>
-            <w:proofErr w:type="spellStart"/>
-            <w:r>
-              <w:rPr>
-                <w:rFonts w:asciiTheme="majorHAnsi" w:hAnsiTheme="majorHAnsi"/>
-                <w:sz w:val="24"/>
-                <w:szCs w:val="24"/>
-              </w:rPr>
-              <w:t>Huy</w:t>
-            </w:r>
-            <w:proofErr w:type="spellEnd"/>
-            <w:r>
-              <w:rPr>
-                <w:rFonts w:asciiTheme="majorHAnsi" w:hAnsiTheme="majorHAnsi"/>
-                <w:sz w:val="24"/>
-                <w:szCs w:val="24"/>
-              </w:rPr>
-              <w:t>.</w:t>
+              <w:t>Tran Le Tuan</w:t>
             </w:r>
           </w:p>
         </w:tc>
@@ -9945,6 +10691,7 @@
                 <w:sz w:val="24"/>
                 <w:szCs w:val="24"/>
               </w:rPr>
+              <w:lastRenderedPageBreak/>
               <w:t>Date</w:t>
             </w:r>
           </w:p>
@@ -9967,7 +10714,7 @@
                 <w:sz w:val="24"/>
                 <w:szCs w:val="24"/>
               </w:rPr>
-              <w:t>19/09/2013</w:t>
+              <w:t>15/01/2014</w:t>
             </w:r>
           </w:p>
         </w:tc>
@@ -10213,14 +10960,6 @@
                 <w:szCs w:val="24"/>
               </w:rPr>
             </w:pPr>
-            <w:r>
-              <w:rPr>
-                <w:rFonts w:asciiTheme="majorHAnsi" w:hAnsiTheme="majorHAnsi"/>
-                <w:sz w:val="24"/>
-                <w:szCs w:val="24"/>
-              </w:rPr>
-              <w:t xml:space="preserve">Staff can </w:t>
-            </w:r>
             <w:proofErr w:type="gramStart"/>
             <w:r>
               <w:rPr>
@@ -10228,7 +10967,15 @@
                 <w:sz w:val="24"/>
                 <w:szCs w:val="24"/>
               </w:rPr>
-              <w:t>export  to</w:t>
+              <w:t xml:space="preserve">Staff </w:t>
+            </w:r>
+            <w:r>
+              <w:rPr>
+                <w:rFonts w:asciiTheme="majorHAnsi" w:hAnsiTheme="majorHAnsi"/>
+                <w:sz w:val="24"/>
+                <w:szCs w:val="24"/>
+              </w:rPr>
+              <w:t>want</w:t>
             </w:r>
             <w:proofErr w:type="gramEnd"/>
             <w:r>
@@ -10237,7 +10984,7 @@
                 <w:sz w:val="24"/>
                 <w:szCs w:val="24"/>
               </w:rPr>
-              <w:t xml:space="preserve"> file.</w:t>
+              <w:t xml:space="preserve"> to export to file. </w:t>
             </w:r>
           </w:p>
           <w:p>
@@ -10260,7 +11007,71 @@
                 <w:sz w:val="24"/>
                 <w:szCs w:val="24"/>
               </w:rPr>
-              <w:t>On report page, click on button “</w:t>
+              <w:t>To export file, we must :</w:t>
+            </w:r>
+          </w:p>
+          <w:p>
+            <w:pPr>
+              <w:pStyle w:val="ListParagraph"/>
+              <w:spacing w:after="0" w:line="240" w:lineRule="auto"/>
+              <w:ind w:left="1260"/>
+              <w:rPr>
+                <w:rFonts w:asciiTheme="majorHAnsi" w:hAnsiTheme="majorHAnsi"/>
+                <w:sz w:val="24"/>
+                <w:szCs w:val="24"/>
+              </w:rPr>
+            </w:pPr>
+            <w:r>
+              <w:rPr>
+                <w:rFonts w:asciiTheme="majorHAnsi" w:hAnsiTheme="majorHAnsi"/>
+                <w:sz w:val="24"/>
+                <w:szCs w:val="24"/>
+              </w:rPr>
+              <w:t>+ Staff login system</w:t>
+            </w:r>
+          </w:p>
+          <w:p>
+            <w:pPr>
+              <w:pStyle w:val="ListParagraph"/>
+              <w:spacing w:after="0" w:line="240" w:lineRule="auto"/>
+              <w:ind w:left="1260"/>
+              <w:rPr>
+                <w:rFonts w:asciiTheme="majorHAnsi" w:hAnsiTheme="majorHAnsi"/>
+                <w:sz w:val="24"/>
+                <w:szCs w:val="24"/>
+              </w:rPr>
+            </w:pPr>
+            <w:r>
+              <w:rPr>
+                <w:rFonts w:asciiTheme="majorHAnsi" w:hAnsiTheme="majorHAnsi"/>
+                <w:sz w:val="24"/>
+                <w:szCs w:val="24"/>
+              </w:rPr>
+              <w:t xml:space="preserve">+ </w:t>
+            </w:r>
+            <w:r>
+              <w:rPr>
+                <w:rFonts w:asciiTheme="majorHAnsi" w:hAnsiTheme="majorHAnsi"/>
+                <w:sz w:val="24"/>
+                <w:szCs w:val="24"/>
+              </w:rPr>
+              <w:t xml:space="preserve">On </w:t>
+            </w:r>
+            <w:r>
+              <w:rPr>
+                <w:rFonts w:asciiTheme="majorHAnsi" w:hAnsiTheme="majorHAnsi"/>
+                <w:sz w:val="24"/>
+                <w:szCs w:val="24"/>
+              </w:rPr>
+              <w:t>manage traffic sign</w:t>
+            </w:r>
+            <w:r>
+              <w:rPr>
+                <w:rFonts w:asciiTheme="majorHAnsi" w:hAnsiTheme="majorHAnsi"/>
+                <w:sz w:val="24"/>
+                <w:szCs w:val="24"/>
+              </w:rPr>
+              <w:t xml:space="preserve"> page, click on button “</w:t>
             </w:r>
             <w:proofErr w:type="spellStart"/>
             <w:r>
@@ -10365,7 +11176,6 @@
                 <w:sz w:val="24"/>
                 <w:szCs w:val="24"/>
               </w:rPr>
-              <w:lastRenderedPageBreak/>
               <w:t>Post Conditions:</w:t>
             </w:r>
           </w:p>
@@ -10631,7 +11441,23 @@
                       <w:sz w:val="24"/>
                       <w:szCs w:val="24"/>
                     </w:rPr>
-                    <w:t xml:space="preserve"> in</w:t>
+                    <w:t xml:space="preserve"> </w:t>
+                  </w:r>
+                  <w:r>
+                    <w:rPr>
+                      <w:rFonts w:asciiTheme="majorHAnsi" w:hAnsiTheme="majorHAnsi"/>
+                      <w:sz w:val="24"/>
+                      <w:szCs w:val="24"/>
+                    </w:rPr>
+                    <w:t>t</w:t>
+                  </w:r>
+                  <w:r>
+                    <w:rPr>
+                      <w:rFonts w:asciiTheme="majorHAnsi" w:hAnsiTheme="majorHAnsi"/>
+                      <w:sz w:val="24"/>
+                      <w:szCs w:val="24"/>
+                    </w:rPr>
+                    <w:t>in</w:t>
                   </w:r>
                   <w:r>
                     <w:rPr>
@@ -10715,6 +11541,87 @@
                     </w:rPr>
                     <w:t>System will export report to file excel</w:t>
                   </w:r>
+                  <w:r>
+                    <w:rPr>
+                      <w:rFonts w:asciiTheme="majorHAnsi" w:hAnsiTheme="majorHAnsi"/>
+                      <w:sz w:val="24"/>
+                      <w:szCs w:val="24"/>
+                    </w:rPr>
+                    <w:t>.</w:t>
+                  </w:r>
+                </w:p>
+                <w:p>
+                  <w:pPr>
+                    <w:rPr>
+                      <w:rFonts w:asciiTheme="majorHAnsi" w:hAnsiTheme="majorHAnsi"/>
+                      <w:sz w:val="24"/>
+                      <w:szCs w:val="24"/>
+                    </w:rPr>
+                  </w:pPr>
+                  <w:r>
+                    <w:rPr>
+                      <w:rFonts w:asciiTheme="majorHAnsi" w:hAnsiTheme="majorHAnsi"/>
+                      <w:sz w:val="24"/>
+                      <w:szCs w:val="24"/>
+                    </w:rPr>
+                    <w:t>Show message “</w:t>
+                  </w:r>
+                  <w:proofErr w:type="spellStart"/>
+                  <w:r>
+                    <w:rPr>
+                      <w:rFonts w:asciiTheme="majorHAnsi" w:hAnsiTheme="majorHAnsi"/>
+                      <w:sz w:val="24"/>
+                      <w:szCs w:val="24"/>
+                    </w:rPr>
+                    <w:t>Xuất</w:t>
+                  </w:r>
+                  <w:proofErr w:type="spellEnd"/>
+                  <w:r>
+                    <w:rPr>
+                      <w:rFonts w:asciiTheme="majorHAnsi" w:hAnsiTheme="majorHAnsi"/>
+                      <w:sz w:val="24"/>
+                      <w:szCs w:val="24"/>
+                    </w:rPr>
+                    <w:t xml:space="preserve"> </w:t>
+                  </w:r>
+                  <w:proofErr w:type="spellStart"/>
+                  <w:r>
+                    <w:rPr>
+                      <w:rFonts w:asciiTheme="majorHAnsi" w:hAnsiTheme="majorHAnsi"/>
+                      <w:sz w:val="24"/>
+                      <w:szCs w:val="24"/>
+                    </w:rPr>
+                    <w:t>tập</w:t>
+                  </w:r>
+                  <w:proofErr w:type="spellEnd"/>
+                  <w:r>
+                    <w:rPr>
+                      <w:rFonts w:asciiTheme="majorHAnsi" w:hAnsiTheme="majorHAnsi"/>
+                      <w:sz w:val="24"/>
+                      <w:szCs w:val="24"/>
+                    </w:rPr>
+                    <w:t xml:space="preserve"> tin </w:t>
+                  </w:r>
+                  <w:proofErr w:type="spellStart"/>
+                  <w:r>
+                    <w:rPr>
+                      <w:rFonts w:asciiTheme="majorHAnsi" w:hAnsiTheme="majorHAnsi"/>
+                      <w:sz w:val="24"/>
+                      <w:szCs w:val="24"/>
+                    </w:rPr>
+                    <w:t>thành</w:t>
+                  </w:r>
+                  <w:proofErr w:type="spellEnd"/>
+                  <w:r>
+                    <w:rPr>
+                      <w:rFonts w:asciiTheme="majorHAnsi" w:hAnsiTheme="majorHAnsi"/>
+                      <w:sz w:val="24"/>
+                      <w:szCs w:val="24"/>
+                    </w:rPr>
+                    <w:t xml:space="preserve"> công”.</w:t>
+                  </w:r>
+                  <w:bookmarkStart w:id="0" w:name="_GoBack"/>
+                  <w:bookmarkEnd w:id="0"/>
                 </w:p>
               </w:tc>
             </w:tr>
@@ -10850,8 +11757,24 @@
                 <w:szCs w:val="24"/>
               </w:rPr>
             </w:pPr>
-            <w:bookmarkStart w:id="0" w:name="_GoBack"/>
-            <w:bookmarkEnd w:id="0"/>
+          </w:p>
+        </w:tc>
+      </w:tr>
+      <w:tr>
+        <w:tc>
+          <w:tcPr>
+            <w:tcW w:w="9004" w:type="dxa"/>
+            <w:gridSpan w:val="4"/>
+          </w:tcPr>
+          <w:p>
+            <w:pPr>
+              <w:rPr>
+                <w:rFonts w:asciiTheme="majorHAnsi" w:hAnsiTheme="majorHAnsi"/>
+                <w:b/>
+                <w:sz w:val="24"/>
+                <w:szCs w:val="24"/>
+              </w:rPr>
+            </w:pPr>
           </w:p>
         </w:tc>
       </w:tr>
@@ -11025,6 +11948,7 @@
                 <w:sz w:val="24"/>
                 <w:szCs w:val="24"/>
               </w:rPr>
+              <w:lastRenderedPageBreak/>
               <w:t>Use Case No.</w:t>
             </w:r>
           </w:p>
@@ -11727,7 +12651,6 @@
                 <w:sz w:val="24"/>
                 <w:szCs w:val="24"/>
               </w:rPr>
-              <w:lastRenderedPageBreak/>
               <w:t>Preconditions:</w:t>
             </w:r>
             <w:r>
@@ -12919,13 +13842,59 @@
                       <w:szCs w:val="24"/>
                     </w:rPr>
                   </w:pPr>
-                  <w:r>
-                    <w:rPr>
-                      <w:rFonts w:asciiTheme="majorHAnsi" w:hAnsiTheme="majorHAnsi"/>
-                      <w:sz w:val="24"/>
-                      <w:szCs w:val="24"/>
-                    </w:rPr>
-                    <w:t>Username: textbox (min length, max length: 30, required).</w:t>
+                  <w:proofErr w:type="spellStart"/>
+                  <w:r>
+                    <w:rPr>
+                      <w:rFonts w:asciiTheme="majorHAnsi" w:hAnsiTheme="majorHAnsi"/>
+                      <w:sz w:val="24"/>
+                      <w:szCs w:val="24"/>
+                    </w:rPr>
+                    <w:t>Tên</w:t>
+                  </w:r>
+                  <w:proofErr w:type="spellEnd"/>
+                  <w:r>
+                    <w:rPr>
+                      <w:rFonts w:asciiTheme="majorHAnsi" w:hAnsiTheme="majorHAnsi"/>
+                      <w:sz w:val="24"/>
+                      <w:szCs w:val="24"/>
+                    </w:rPr>
+                    <w:t xml:space="preserve"> </w:t>
+                  </w:r>
+                  <w:proofErr w:type="spellStart"/>
+                  <w:r>
+                    <w:rPr>
+                      <w:rFonts w:asciiTheme="majorHAnsi" w:hAnsiTheme="majorHAnsi"/>
+                      <w:sz w:val="24"/>
+                      <w:szCs w:val="24"/>
+                    </w:rPr>
+                    <w:t>Tài</w:t>
+                  </w:r>
+                  <w:proofErr w:type="spellEnd"/>
+                  <w:r>
+                    <w:rPr>
+                      <w:rFonts w:asciiTheme="majorHAnsi" w:hAnsiTheme="majorHAnsi"/>
+                      <w:sz w:val="24"/>
+                      <w:szCs w:val="24"/>
+                    </w:rPr>
+                    <w:t xml:space="preserve"> </w:t>
+                  </w:r>
+                  <w:proofErr w:type="spellStart"/>
+                  <w:r>
+                    <w:rPr>
+                      <w:rFonts w:asciiTheme="majorHAnsi" w:hAnsiTheme="majorHAnsi"/>
+                      <w:sz w:val="24"/>
+                      <w:szCs w:val="24"/>
+                    </w:rPr>
+                    <w:t>Khoản</w:t>
+                  </w:r>
+                  <w:proofErr w:type="spellEnd"/>
+                  <w:r>
+                    <w:rPr>
+                      <w:rFonts w:asciiTheme="majorHAnsi" w:hAnsiTheme="majorHAnsi"/>
+                      <w:sz w:val="24"/>
+                      <w:szCs w:val="24"/>
+                    </w:rPr>
+                    <w:t>: textbox (min length, max length: 30, required).</w:t>
                   </w:r>
                 </w:p>
                 <w:p>
@@ -12942,13 +13911,50 @@
                       <w:szCs w:val="24"/>
                     </w:rPr>
                   </w:pPr>
-                  <w:r>
-                    <w:rPr>
-                      <w:rFonts w:asciiTheme="majorHAnsi" w:hAnsiTheme="majorHAnsi"/>
-                      <w:sz w:val="24"/>
-                      <w:szCs w:val="24"/>
-                    </w:rPr>
-                    <w:t>Password: textbox (password box, min length, max length: 30, required).</w:t>
+                  <w:proofErr w:type="spellStart"/>
+                  <w:r>
+                    <w:rPr>
+                      <w:rFonts w:asciiTheme="majorHAnsi" w:hAnsiTheme="majorHAnsi"/>
+                      <w:sz w:val="24"/>
+                      <w:szCs w:val="24"/>
+                    </w:rPr>
+                    <w:t>Mật</w:t>
+                  </w:r>
+                  <w:proofErr w:type="spellEnd"/>
+                  <w:r>
+                    <w:rPr>
+                      <w:rFonts w:asciiTheme="majorHAnsi" w:hAnsiTheme="majorHAnsi"/>
+                      <w:sz w:val="24"/>
+                      <w:szCs w:val="24"/>
+                    </w:rPr>
+                    <w:t xml:space="preserve"> </w:t>
+                  </w:r>
+                  <w:proofErr w:type="spellStart"/>
+                  <w:r>
+                    <w:rPr>
+                      <w:rFonts w:asciiTheme="majorHAnsi" w:hAnsiTheme="majorHAnsi"/>
+                      <w:sz w:val="24"/>
+                      <w:szCs w:val="24"/>
+                    </w:rPr>
+                    <w:t>mã</w:t>
+                  </w:r>
+                  <w:proofErr w:type="spellEnd"/>
+                  <w:r>
+                    <w:rPr>
+                      <w:rFonts w:asciiTheme="majorHAnsi" w:hAnsiTheme="majorHAnsi"/>
+                      <w:sz w:val="24"/>
+                      <w:szCs w:val="24"/>
+                    </w:rPr>
+                    <w:t xml:space="preserve">: textbox (password box, min </w:t>
+                  </w:r>
+                  <w:r>
+                    <w:rPr>
+                      <w:rFonts w:asciiTheme="majorHAnsi" w:hAnsiTheme="majorHAnsi"/>
+                      <w:sz w:val="24"/>
+                      <w:szCs w:val="24"/>
+                    </w:rPr>
+                    <w:lastRenderedPageBreak/>
+                    <w:t>length, max length: 30, required).</w:t>
                   </w:r>
                 </w:p>
                 <w:p>
@@ -12965,29 +13971,25 @@
                       <w:szCs w:val="24"/>
                     </w:rPr>
                   </w:pPr>
-                  <w:r>
-                    <w:rPr>
-                      <w:rFonts w:asciiTheme="majorHAnsi" w:hAnsiTheme="majorHAnsi"/>
-                      <w:sz w:val="24"/>
-                      <w:szCs w:val="24"/>
-                    </w:rPr>
-                    <w:t>Password: textbox (password box, min length, max length: 30, required).</w:t>
-                  </w:r>
-                </w:p>
-                <w:p>
-                  <w:pPr>
-                    <w:pStyle w:val="ListParagraph"/>
-                    <w:numPr>
-                      <w:ilvl w:val="0"/>
-                      <w:numId w:val="16"/>
-                    </w:numPr>
-                    <w:spacing w:after="0" w:line="240" w:lineRule="auto"/>
-                    <w:rPr>
-                      <w:rFonts w:asciiTheme="majorHAnsi" w:hAnsiTheme="majorHAnsi"/>
-                      <w:sz w:val="24"/>
-                      <w:szCs w:val="24"/>
-                    </w:rPr>
-                  </w:pPr>
+                  <w:proofErr w:type="spellStart"/>
+                  <w:r>
+                    <w:rPr>
+                      <w:rFonts w:asciiTheme="majorHAnsi" w:hAnsiTheme="majorHAnsi"/>
+                      <w:sz w:val="24"/>
+                      <w:szCs w:val="24"/>
+                    </w:rPr>
+                    <w:t>Chức</w:t>
+                  </w:r>
+                  <w:proofErr w:type="spellEnd"/>
+                  <w:r>
+                    <w:rPr>
+                      <w:rFonts w:asciiTheme="majorHAnsi" w:hAnsiTheme="majorHAnsi"/>
+                      <w:sz w:val="24"/>
+                      <w:szCs w:val="24"/>
+                    </w:rPr>
+                    <w:t xml:space="preserve"> </w:t>
+                  </w:r>
+                  <w:proofErr w:type="spellStart"/>
                   <w:proofErr w:type="gramStart"/>
                   <w:r>
                     <w:rPr>
@@ -12995,7 +13997,16 @@
                       <w:sz w:val="24"/>
                       <w:szCs w:val="24"/>
                     </w:rPr>
-                    <w:t>Roles :</w:t>
+                    <w:t>vụ</w:t>
+                  </w:r>
+                  <w:proofErr w:type="spellEnd"/>
+                  <w:r>
+                    <w:rPr>
+                      <w:rFonts w:asciiTheme="majorHAnsi" w:hAnsiTheme="majorHAnsi"/>
+                      <w:sz w:val="24"/>
+                      <w:szCs w:val="24"/>
+                    </w:rPr>
+                    <w:t xml:space="preserve"> :</w:t>
                   </w:r>
                   <w:proofErr w:type="gramEnd"/>
                   <w:r>
@@ -13022,7 +14033,79 @@
                       <w:sz w:val="24"/>
                       <w:szCs w:val="24"/>
                     </w:rPr>
-                    <w:t>, values: Admin, Staff, Instructor, Student.</w:t>
+                    <w:t xml:space="preserve">, values: </w:t>
+                  </w:r>
+                  <w:proofErr w:type="spellStart"/>
+                  <w:r>
+                    <w:rPr>
+                      <w:rFonts w:asciiTheme="majorHAnsi" w:hAnsiTheme="majorHAnsi"/>
+                      <w:sz w:val="24"/>
+                      <w:szCs w:val="24"/>
+                    </w:rPr>
+                    <w:t>Nhân</w:t>
+                  </w:r>
+                  <w:proofErr w:type="spellEnd"/>
+                  <w:r>
+                    <w:rPr>
+                      <w:rFonts w:asciiTheme="majorHAnsi" w:hAnsiTheme="majorHAnsi"/>
+                      <w:sz w:val="24"/>
+                      <w:szCs w:val="24"/>
+                    </w:rPr>
+                    <w:t xml:space="preserve"> </w:t>
+                  </w:r>
+                  <w:proofErr w:type="spellStart"/>
+                  <w:r>
+                    <w:rPr>
+                      <w:rFonts w:asciiTheme="majorHAnsi" w:hAnsiTheme="majorHAnsi"/>
+                      <w:sz w:val="24"/>
+                      <w:szCs w:val="24"/>
+                    </w:rPr>
+                    <w:t>viên</w:t>
+                  </w:r>
+                  <w:proofErr w:type="spellEnd"/>
+                  <w:r>
+                    <w:rPr>
+                      <w:rFonts w:asciiTheme="majorHAnsi" w:hAnsiTheme="majorHAnsi"/>
+                      <w:sz w:val="24"/>
+                      <w:szCs w:val="24"/>
+                    </w:rPr>
+                    <w:t xml:space="preserve">, </w:t>
+                  </w:r>
+                  <w:proofErr w:type="spellStart"/>
+                  <w:r>
+                    <w:rPr>
+                      <w:rFonts w:asciiTheme="majorHAnsi" w:hAnsiTheme="majorHAnsi"/>
+                      <w:sz w:val="24"/>
+                      <w:szCs w:val="24"/>
+                    </w:rPr>
+                    <w:t>Thành</w:t>
+                  </w:r>
+                  <w:proofErr w:type="spellEnd"/>
+                  <w:r>
+                    <w:rPr>
+                      <w:rFonts w:asciiTheme="majorHAnsi" w:hAnsiTheme="majorHAnsi"/>
+                      <w:sz w:val="24"/>
+                      <w:szCs w:val="24"/>
+                    </w:rPr>
+                    <w:t xml:space="preserve"> </w:t>
+                  </w:r>
+                  <w:proofErr w:type="spellStart"/>
+                  <w:r>
+                    <w:rPr>
+                      <w:rFonts w:asciiTheme="majorHAnsi" w:hAnsiTheme="majorHAnsi"/>
+                      <w:sz w:val="24"/>
+                      <w:szCs w:val="24"/>
+                    </w:rPr>
+                    <w:t>viên</w:t>
+                  </w:r>
+                  <w:proofErr w:type="spellEnd"/>
+                  <w:r>
+                    <w:rPr>
+                      <w:rFonts w:asciiTheme="majorHAnsi" w:hAnsiTheme="majorHAnsi"/>
+                      <w:sz w:val="24"/>
+                      <w:szCs w:val="24"/>
+                    </w:rPr>
+                    <w:t>.</w:t>
                   </w:r>
                 </w:p>
                 <w:p>
@@ -13121,6 +14204,7 @@
                       <w:sz w:val="24"/>
                       <w:szCs w:val="24"/>
                     </w:rPr>
+                    <w:lastRenderedPageBreak/>
                     <w:t>3</w:t>
                   </w:r>
                 </w:p>
@@ -13211,33 +14295,6 @@
                 <w:tcPr>
                   <w:tcW w:w="5273" w:type="dxa"/>
                 </w:tcPr>
-                <w:p>
-                  <w:pPr>
-                    <w:rPr>
-                      <w:rFonts w:asciiTheme="majorHAnsi" w:hAnsiTheme="majorHAnsi"/>
-                      <w:sz w:val="24"/>
-                      <w:szCs w:val="24"/>
-                    </w:rPr>
-                  </w:pPr>
-                </w:p>
-                <w:p>
-                  <w:pPr>
-                    <w:rPr>
-                      <w:rFonts w:asciiTheme="majorHAnsi" w:hAnsiTheme="majorHAnsi"/>
-                      <w:sz w:val="24"/>
-                      <w:szCs w:val="24"/>
-                    </w:rPr>
-                  </w:pPr>
-                </w:p>
-                <w:p>
-                  <w:pPr>
-                    <w:rPr>
-                      <w:rFonts w:asciiTheme="majorHAnsi" w:hAnsiTheme="majorHAnsi"/>
-                      <w:sz w:val="24"/>
-                      <w:szCs w:val="24"/>
-                    </w:rPr>
-                  </w:pPr>
-                </w:p>
                 <w:p>
                   <w:pPr>
                     <w:rPr>
@@ -13488,7 +14545,6 @@
                       <w:sz w:val="24"/>
                       <w:szCs w:val="24"/>
                     </w:rPr>
-                    <w:lastRenderedPageBreak/>
                     <w:t>1</w:t>
                   </w:r>
                 </w:p>
@@ -13726,7 +14782,115 @@
                       <w:sz w:val="24"/>
                       <w:szCs w:val="24"/>
                     </w:rPr>
-                    <w:t>Display error message: “Please enter all require information.”</w:t>
+                    <w:t>Display error message: “</w:t>
+                  </w:r>
+                  <w:proofErr w:type="spellStart"/>
+                  <w:r>
+                    <w:rPr>
+                      <w:rFonts w:asciiTheme="majorHAnsi" w:hAnsiTheme="majorHAnsi"/>
+                      <w:sz w:val="24"/>
+                      <w:szCs w:val="24"/>
+                    </w:rPr>
+                    <w:t>Thông</w:t>
+                  </w:r>
+                  <w:proofErr w:type="spellEnd"/>
+                  <w:r>
+                    <w:rPr>
+                      <w:rFonts w:asciiTheme="majorHAnsi" w:hAnsiTheme="majorHAnsi"/>
+                      <w:sz w:val="24"/>
+                      <w:szCs w:val="24"/>
+                    </w:rPr>
+                    <w:t xml:space="preserve"> tin </w:t>
+                  </w:r>
+                  <w:proofErr w:type="spellStart"/>
+                  <w:r>
+                    <w:rPr>
+                      <w:rFonts w:asciiTheme="majorHAnsi" w:hAnsiTheme="majorHAnsi"/>
+                      <w:sz w:val="24"/>
+                      <w:szCs w:val="24"/>
+                    </w:rPr>
+                    <w:t>khai</w:t>
+                  </w:r>
+                  <w:proofErr w:type="spellEnd"/>
+                  <w:r>
+                    <w:rPr>
+                      <w:rFonts w:asciiTheme="majorHAnsi" w:hAnsiTheme="majorHAnsi"/>
+                      <w:sz w:val="24"/>
+                      <w:szCs w:val="24"/>
+                    </w:rPr>
+                    <w:t xml:space="preserve"> </w:t>
+                  </w:r>
+                  <w:proofErr w:type="spellStart"/>
+                  <w:r>
+                    <w:rPr>
+                      <w:rFonts w:asciiTheme="majorHAnsi" w:hAnsiTheme="majorHAnsi"/>
+                      <w:sz w:val="24"/>
+                      <w:szCs w:val="24"/>
+                    </w:rPr>
+                    <w:t>báo</w:t>
+                  </w:r>
+                  <w:proofErr w:type="spellEnd"/>
+                  <w:r>
+                    <w:rPr>
+                      <w:rFonts w:asciiTheme="majorHAnsi" w:hAnsiTheme="majorHAnsi"/>
+                      <w:sz w:val="24"/>
+                      <w:szCs w:val="24"/>
+                    </w:rPr>
+                    <w:t xml:space="preserve"> </w:t>
+                  </w:r>
+                  <w:proofErr w:type="spellStart"/>
+                  <w:r>
+                    <w:rPr>
+                      <w:rFonts w:asciiTheme="majorHAnsi" w:hAnsiTheme="majorHAnsi"/>
+                      <w:sz w:val="24"/>
+                      <w:szCs w:val="24"/>
+                    </w:rPr>
+                    <w:t>chưa</w:t>
+                  </w:r>
+                  <w:proofErr w:type="spellEnd"/>
+                  <w:r>
+                    <w:rPr>
+                      <w:rFonts w:asciiTheme="majorHAnsi" w:hAnsiTheme="majorHAnsi"/>
+                      <w:sz w:val="24"/>
+                      <w:szCs w:val="24"/>
+                    </w:rPr>
+                    <w:t xml:space="preserve"> </w:t>
+                  </w:r>
+                  <w:proofErr w:type="spellStart"/>
+                  <w:r>
+                    <w:rPr>
+                      <w:rFonts w:asciiTheme="majorHAnsi" w:hAnsiTheme="majorHAnsi"/>
+                      <w:sz w:val="24"/>
+                      <w:szCs w:val="24"/>
+                    </w:rPr>
+                    <w:t>đầy</w:t>
+                  </w:r>
+                  <w:proofErr w:type="spellEnd"/>
+                  <w:r>
+                    <w:rPr>
+                      <w:rFonts w:asciiTheme="majorHAnsi" w:hAnsiTheme="majorHAnsi"/>
+                      <w:sz w:val="24"/>
+                      <w:szCs w:val="24"/>
+                    </w:rPr>
+                    <w:t xml:space="preserve"> </w:t>
+                  </w:r>
+                  <w:proofErr w:type="spellStart"/>
+                  <w:r>
+                    <w:rPr>
+                      <w:rFonts w:asciiTheme="majorHAnsi" w:hAnsiTheme="majorHAnsi"/>
+                      <w:sz w:val="24"/>
+                      <w:szCs w:val="24"/>
+                    </w:rPr>
+                    <w:t>đủ</w:t>
+                  </w:r>
+                  <w:proofErr w:type="spellEnd"/>
+                  <w:r>
+                    <w:rPr>
+                      <w:rFonts w:asciiTheme="majorHAnsi" w:hAnsiTheme="majorHAnsi"/>
+                      <w:sz w:val="24"/>
+                      <w:szCs w:val="24"/>
+                    </w:rPr>
+                    <w:t>.”</w:t>
                   </w:r>
                 </w:p>
               </w:tc>
@@ -13797,31 +14961,185 @@
                     </w:rPr>
                     <w:t>Display error message: “</w:t>
                   </w:r>
-                  <w:r>
-                    <w:rPr>
-                      <w:rFonts w:asciiTheme="majorHAnsi" w:hAnsiTheme="majorHAnsi"/>
-                      <w:sz w:val="24"/>
-                      <w:szCs w:val="24"/>
-                    </w:rPr>
-                    <w:t>Username/Password must in range [6</w:t>
-                  </w:r>
-                  <w:proofErr w:type="gramStart"/>
-                  <w:r>
-                    <w:rPr>
-                      <w:rFonts w:asciiTheme="majorHAnsi" w:hAnsiTheme="majorHAnsi"/>
-                      <w:sz w:val="24"/>
-                      <w:szCs w:val="24"/>
-                    </w:rPr>
-                    <w:t>,30</w:t>
-                  </w:r>
-                  <w:proofErr w:type="gramEnd"/>
-                  <w:r>
-                    <w:rPr>
-                      <w:rFonts w:asciiTheme="majorHAnsi" w:hAnsiTheme="majorHAnsi"/>
-                      <w:sz w:val="24"/>
-                      <w:szCs w:val="24"/>
-                    </w:rPr>
-                    <w:t>].”</w:t>
+                  <w:proofErr w:type="spellStart"/>
+                  <w:r>
+                    <w:rPr>
+                      <w:rFonts w:asciiTheme="majorHAnsi" w:hAnsiTheme="majorHAnsi"/>
+                      <w:sz w:val="24"/>
+                      <w:szCs w:val="24"/>
+                    </w:rPr>
+                    <w:t>Tên</w:t>
+                  </w:r>
+                  <w:proofErr w:type="spellEnd"/>
+                  <w:r>
+                    <w:rPr>
+                      <w:rFonts w:asciiTheme="majorHAnsi" w:hAnsiTheme="majorHAnsi"/>
+                      <w:sz w:val="24"/>
+                      <w:szCs w:val="24"/>
+                    </w:rPr>
+                    <w:t xml:space="preserve"> </w:t>
+                  </w:r>
+                  <w:proofErr w:type="spellStart"/>
+                  <w:r>
+                    <w:rPr>
+                      <w:rFonts w:asciiTheme="majorHAnsi" w:hAnsiTheme="majorHAnsi"/>
+                      <w:sz w:val="24"/>
+                      <w:szCs w:val="24"/>
+                    </w:rPr>
+                    <w:t>tài</w:t>
+                  </w:r>
+                  <w:proofErr w:type="spellEnd"/>
+                  <w:r>
+                    <w:rPr>
+                      <w:rFonts w:asciiTheme="majorHAnsi" w:hAnsiTheme="majorHAnsi"/>
+                      <w:sz w:val="24"/>
+                      <w:szCs w:val="24"/>
+                    </w:rPr>
+                    <w:t xml:space="preserve"> </w:t>
+                  </w:r>
+                  <w:proofErr w:type="spellStart"/>
+                  <w:r>
+                    <w:rPr>
+                      <w:rFonts w:asciiTheme="majorHAnsi" w:hAnsiTheme="majorHAnsi"/>
+                      <w:sz w:val="24"/>
+                      <w:szCs w:val="24"/>
+                    </w:rPr>
+                    <w:t>khoản</w:t>
+                  </w:r>
+                  <w:proofErr w:type="spellEnd"/>
+                  <w:r>
+                    <w:rPr>
+                      <w:rFonts w:asciiTheme="majorHAnsi" w:hAnsiTheme="majorHAnsi"/>
+                      <w:sz w:val="24"/>
+                      <w:szCs w:val="24"/>
+                    </w:rPr>
+                    <w:t>/</w:t>
+                  </w:r>
+                  <w:proofErr w:type="spellStart"/>
+                  <w:r>
+                    <w:rPr>
+                      <w:rFonts w:asciiTheme="majorHAnsi" w:hAnsiTheme="majorHAnsi"/>
+                      <w:sz w:val="24"/>
+                      <w:szCs w:val="24"/>
+                    </w:rPr>
+                    <w:t>Mật</w:t>
+                  </w:r>
+                  <w:proofErr w:type="spellEnd"/>
+                  <w:r>
+                    <w:rPr>
+                      <w:rFonts w:asciiTheme="majorHAnsi" w:hAnsiTheme="majorHAnsi"/>
+                      <w:sz w:val="24"/>
+                      <w:szCs w:val="24"/>
+                    </w:rPr>
+                    <w:t xml:space="preserve"> </w:t>
+                  </w:r>
+                  <w:proofErr w:type="spellStart"/>
+                  <w:r>
+                    <w:rPr>
+                      <w:rFonts w:asciiTheme="majorHAnsi" w:hAnsiTheme="majorHAnsi"/>
+                      <w:sz w:val="24"/>
+                      <w:szCs w:val="24"/>
+                    </w:rPr>
+                    <w:t>mã</w:t>
+                  </w:r>
+                  <w:proofErr w:type="spellEnd"/>
+                  <w:r>
+                    <w:rPr>
+                      <w:rFonts w:asciiTheme="majorHAnsi" w:hAnsiTheme="majorHAnsi"/>
+                      <w:sz w:val="24"/>
+                      <w:szCs w:val="24"/>
+                    </w:rPr>
+                    <w:t xml:space="preserve"> </w:t>
+                  </w:r>
+                  <w:proofErr w:type="spellStart"/>
+                  <w:r>
+                    <w:rPr>
+                      <w:rFonts w:asciiTheme="majorHAnsi" w:hAnsiTheme="majorHAnsi"/>
+                      <w:sz w:val="24"/>
+                      <w:szCs w:val="24"/>
+                    </w:rPr>
+                    <w:t>phải</w:t>
+                  </w:r>
+                  <w:proofErr w:type="spellEnd"/>
+                  <w:r>
+                    <w:rPr>
+                      <w:rFonts w:asciiTheme="majorHAnsi" w:hAnsiTheme="majorHAnsi"/>
+                      <w:sz w:val="24"/>
+                      <w:szCs w:val="24"/>
+                    </w:rPr>
+                    <w:t xml:space="preserve"> </w:t>
+                  </w:r>
+                  <w:proofErr w:type="spellStart"/>
+                  <w:r>
+                    <w:rPr>
+                      <w:rFonts w:asciiTheme="majorHAnsi" w:hAnsiTheme="majorHAnsi"/>
+                      <w:sz w:val="24"/>
+                      <w:szCs w:val="24"/>
+                    </w:rPr>
+                    <w:t>từ</w:t>
+                  </w:r>
+                  <w:proofErr w:type="spellEnd"/>
+                  <w:r>
+                    <w:rPr>
+                      <w:rFonts w:asciiTheme="majorHAnsi" w:hAnsiTheme="majorHAnsi"/>
+                      <w:sz w:val="24"/>
+                      <w:szCs w:val="24"/>
+                    </w:rPr>
+                    <w:t xml:space="preserve"> 6 </w:t>
+                  </w:r>
+                  <w:proofErr w:type="spellStart"/>
+                  <w:r>
+                    <w:rPr>
+                      <w:rFonts w:asciiTheme="majorHAnsi" w:hAnsiTheme="majorHAnsi"/>
+                      <w:sz w:val="24"/>
+                      <w:szCs w:val="24"/>
+                    </w:rPr>
+                    <w:t>đến</w:t>
+                  </w:r>
+                  <w:proofErr w:type="spellEnd"/>
+                  <w:r>
+                    <w:rPr>
+                      <w:rFonts w:asciiTheme="majorHAnsi" w:hAnsiTheme="majorHAnsi"/>
+                      <w:sz w:val="24"/>
+                      <w:szCs w:val="24"/>
+                    </w:rPr>
+                    <w:t xml:space="preserve"> 30 </w:t>
+                  </w:r>
+                  <w:proofErr w:type="spellStart"/>
+                  <w:r>
+                    <w:rPr>
+                      <w:rFonts w:asciiTheme="majorHAnsi" w:hAnsiTheme="majorHAnsi"/>
+                      <w:sz w:val="24"/>
+                      <w:szCs w:val="24"/>
+                    </w:rPr>
+                    <w:t>kí</w:t>
+                  </w:r>
+                  <w:proofErr w:type="spellEnd"/>
+                  <w:r>
+                    <w:rPr>
+                      <w:rFonts w:asciiTheme="majorHAnsi" w:hAnsiTheme="majorHAnsi"/>
+                      <w:sz w:val="24"/>
+                      <w:szCs w:val="24"/>
+                    </w:rPr>
+                    <w:t xml:space="preserve"> </w:t>
+                  </w:r>
+                  <w:proofErr w:type="spellStart"/>
+                  <w:r>
+                    <w:rPr>
+                      <w:rFonts w:asciiTheme="majorHAnsi" w:hAnsiTheme="majorHAnsi"/>
+                      <w:sz w:val="24"/>
+                      <w:szCs w:val="24"/>
+                    </w:rPr>
+                    <w:t>tự</w:t>
+                  </w:r>
+                  <w:proofErr w:type="spellEnd"/>
+                  <w:r>
+                    <w:rPr>
+                      <w:rFonts w:asciiTheme="majorHAnsi" w:hAnsiTheme="majorHAnsi"/>
+                      <w:sz w:val="24"/>
+                      <w:szCs w:val="24"/>
+                    </w:rPr>
+                    <w:t>”</w:t>
                   </w:r>
                 </w:p>
               </w:tc>
@@ -13907,15 +15225,141 @@
                       <w:sz w:val="24"/>
                       <w:szCs w:val="24"/>
                     </w:rPr>
-                    <w:t>“Password and confirm not match</w:t>
-                  </w:r>
-                  <w:r>
-                    <w:rPr>
-                      <w:rFonts w:asciiTheme="majorHAnsi" w:hAnsiTheme="majorHAnsi"/>
-                      <w:sz w:val="24"/>
-                      <w:szCs w:val="24"/>
-                    </w:rPr>
-                    <w:t>.”</w:t>
+                    <w:t>“</w:t>
+                  </w:r>
+                  <w:proofErr w:type="spellStart"/>
+                  <w:r>
+                    <w:rPr>
+                      <w:rFonts w:asciiTheme="majorHAnsi" w:hAnsiTheme="majorHAnsi"/>
+                      <w:sz w:val="24"/>
+                      <w:szCs w:val="24"/>
+                    </w:rPr>
+                    <w:t>Mật</w:t>
+                  </w:r>
+                  <w:proofErr w:type="spellEnd"/>
+                  <w:r>
+                    <w:rPr>
+                      <w:rFonts w:asciiTheme="majorHAnsi" w:hAnsiTheme="majorHAnsi"/>
+                      <w:sz w:val="24"/>
+                      <w:szCs w:val="24"/>
+                    </w:rPr>
+                    <w:t xml:space="preserve"> </w:t>
+                  </w:r>
+                  <w:proofErr w:type="spellStart"/>
+                  <w:r>
+                    <w:rPr>
+                      <w:rFonts w:asciiTheme="majorHAnsi" w:hAnsiTheme="majorHAnsi"/>
+                      <w:sz w:val="24"/>
+                      <w:szCs w:val="24"/>
+                    </w:rPr>
+                    <w:t>mã</w:t>
+                  </w:r>
+                  <w:proofErr w:type="spellEnd"/>
+                  <w:r>
+                    <w:rPr>
+                      <w:rFonts w:asciiTheme="majorHAnsi" w:hAnsiTheme="majorHAnsi"/>
+                      <w:sz w:val="24"/>
+                      <w:szCs w:val="24"/>
+                    </w:rPr>
+                    <w:t xml:space="preserve"> </w:t>
+                  </w:r>
+                  <w:proofErr w:type="spellStart"/>
+                  <w:r>
+                    <w:rPr>
+                      <w:rFonts w:asciiTheme="majorHAnsi" w:hAnsiTheme="majorHAnsi"/>
+                      <w:sz w:val="24"/>
+                      <w:szCs w:val="24"/>
+                    </w:rPr>
+                    <w:t>nhập</w:t>
+                  </w:r>
+                  <w:proofErr w:type="spellEnd"/>
+                  <w:r>
+                    <w:rPr>
+                      <w:rFonts w:asciiTheme="majorHAnsi" w:hAnsiTheme="majorHAnsi"/>
+                      <w:sz w:val="24"/>
+                      <w:szCs w:val="24"/>
+                    </w:rPr>
+                    <w:t xml:space="preserve"> </w:t>
+                  </w:r>
+                  <w:proofErr w:type="spellStart"/>
+                  <w:r>
+                    <w:rPr>
+                      <w:rFonts w:asciiTheme="majorHAnsi" w:hAnsiTheme="majorHAnsi"/>
+                      <w:sz w:val="24"/>
+                      <w:szCs w:val="24"/>
+                    </w:rPr>
+                    <w:t>lại</w:t>
+                  </w:r>
+                  <w:proofErr w:type="spellEnd"/>
+                  <w:r>
+                    <w:rPr>
+                      <w:rFonts w:asciiTheme="majorHAnsi" w:hAnsiTheme="majorHAnsi"/>
+                      <w:sz w:val="24"/>
+                      <w:szCs w:val="24"/>
+                    </w:rPr>
+                    <w:t xml:space="preserve"> </w:t>
+                  </w:r>
+                  <w:proofErr w:type="spellStart"/>
+                  <w:r>
+                    <w:rPr>
+                      <w:rFonts w:asciiTheme="majorHAnsi" w:hAnsiTheme="majorHAnsi"/>
+                      <w:sz w:val="24"/>
+                      <w:szCs w:val="24"/>
+                    </w:rPr>
+                    <w:t>không</w:t>
+                  </w:r>
+                  <w:proofErr w:type="spellEnd"/>
+                  <w:r>
+                    <w:rPr>
+                      <w:rFonts w:asciiTheme="majorHAnsi" w:hAnsiTheme="majorHAnsi"/>
+                      <w:sz w:val="24"/>
+                      <w:szCs w:val="24"/>
+                    </w:rPr>
+                    <w:t xml:space="preserve"> </w:t>
+                  </w:r>
+                  <w:proofErr w:type="spellStart"/>
+                  <w:r>
+                    <w:rPr>
+                      <w:rFonts w:asciiTheme="majorHAnsi" w:hAnsiTheme="majorHAnsi"/>
+                      <w:sz w:val="24"/>
+                      <w:szCs w:val="24"/>
+                    </w:rPr>
+                    <w:t>trùng</w:t>
+                  </w:r>
+                  <w:proofErr w:type="spellEnd"/>
+                  <w:r>
+                    <w:rPr>
+                      <w:rFonts w:asciiTheme="majorHAnsi" w:hAnsiTheme="majorHAnsi"/>
+                      <w:sz w:val="24"/>
+                      <w:szCs w:val="24"/>
+                    </w:rPr>
+                    <w:t xml:space="preserve"> </w:t>
+                  </w:r>
+                  <w:proofErr w:type="spellStart"/>
+                  <w:r>
+                    <w:rPr>
+                      <w:rFonts w:asciiTheme="majorHAnsi" w:hAnsiTheme="majorHAnsi"/>
+                      <w:sz w:val="24"/>
+                      <w:szCs w:val="24"/>
+                    </w:rPr>
+                    <w:t>khớp</w:t>
+                  </w:r>
+                  <w:proofErr w:type="spellEnd"/>
+                  <w:r>
+                    <w:rPr>
+                      <w:rFonts w:asciiTheme="majorHAnsi" w:hAnsiTheme="majorHAnsi"/>
+                      <w:sz w:val="24"/>
+                      <w:szCs w:val="24"/>
+                    </w:rPr>
+                    <w:t>.</w:t>
+                  </w:r>
+                  <w:r>
+                    <w:rPr>
+                      <w:rFonts w:asciiTheme="majorHAnsi" w:hAnsiTheme="majorHAnsi"/>
+                      <w:sz w:val="24"/>
+                      <w:szCs w:val="24"/>
+                    </w:rPr>
+                    <w:t>”</w:t>
                   </w:r>
                 </w:p>
               </w:tc>
@@ -14001,18 +15445,108 @@
                       <w:sz w:val="24"/>
                       <w:szCs w:val="24"/>
                     </w:rPr>
-                    <w:t xml:space="preserve">“Username/Email already </w:t>
-                  </w:r>
-                  <w:proofErr w:type="gramStart"/>
-                  <w:r>
-                    <w:rPr>
-                      <w:rFonts w:asciiTheme="majorHAnsi" w:hAnsiTheme="majorHAnsi"/>
-                      <w:sz w:val="24"/>
-                      <w:szCs w:val="24"/>
-                    </w:rPr>
-                    <w:t>exist</w:t>
-                  </w:r>
-                  <w:proofErr w:type="gramEnd"/>
+                    <w:t>“</w:t>
+                  </w:r>
+                  <w:proofErr w:type="spellStart"/>
+                  <w:r>
+                    <w:rPr>
+                      <w:rFonts w:asciiTheme="majorHAnsi" w:hAnsiTheme="majorHAnsi"/>
+                      <w:sz w:val="24"/>
+                      <w:szCs w:val="24"/>
+                    </w:rPr>
+                    <w:t>Tài</w:t>
+                  </w:r>
+                  <w:proofErr w:type="spellEnd"/>
+                  <w:r>
+                    <w:rPr>
+                      <w:rFonts w:asciiTheme="majorHAnsi" w:hAnsiTheme="majorHAnsi"/>
+                      <w:sz w:val="24"/>
+                      <w:szCs w:val="24"/>
+                    </w:rPr>
+                    <w:t xml:space="preserve"> </w:t>
+                  </w:r>
+                  <w:proofErr w:type="spellStart"/>
+                  <w:r>
+                    <w:rPr>
+                      <w:rFonts w:asciiTheme="majorHAnsi" w:hAnsiTheme="majorHAnsi"/>
+                      <w:sz w:val="24"/>
+                      <w:szCs w:val="24"/>
+                    </w:rPr>
+                    <w:t>khoản</w:t>
+                  </w:r>
+                  <w:proofErr w:type="spellEnd"/>
+                  <w:r>
+                    <w:rPr>
+                      <w:rFonts w:asciiTheme="majorHAnsi" w:hAnsiTheme="majorHAnsi"/>
+                      <w:sz w:val="24"/>
+                      <w:szCs w:val="24"/>
+                    </w:rPr>
+                    <w:t xml:space="preserve"> </w:t>
+                  </w:r>
+                  <w:proofErr w:type="spellStart"/>
+                  <w:r>
+                    <w:rPr>
+                      <w:rFonts w:asciiTheme="majorHAnsi" w:hAnsiTheme="majorHAnsi"/>
+                      <w:sz w:val="24"/>
+                      <w:szCs w:val="24"/>
+                    </w:rPr>
+                    <w:t>hoặc</w:t>
+                  </w:r>
+                  <w:proofErr w:type="spellEnd"/>
+                  <w:r>
+                    <w:rPr>
+                      <w:rFonts w:asciiTheme="majorHAnsi" w:hAnsiTheme="majorHAnsi"/>
+                      <w:sz w:val="24"/>
+                      <w:szCs w:val="24"/>
+                    </w:rPr>
+                    <w:t xml:space="preserve"> Email </w:t>
+                  </w:r>
+                  <w:proofErr w:type="spellStart"/>
+                  <w:r>
+                    <w:rPr>
+                      <w:rFonts w:asciiTheme="majorHAnsi" w:hAnsiTheme="majorHAnsi"/>
+                      <w:sz w:val="24"/>
+                      <w:szCs w:val="24"/>
+                    </w:rPr>
+                    <w:t>đã</w:t>
+                  </w:r>
+                  <w:proofErr w:type="spellEnd"/>
+                  <w:r>
+                    <w:rPr>
+                      <w:rFonts w:asciiTheme="majorHAnsi" w:hAnsiTheme="majorHAnsi"/>
+                      <w:sz w:val="24"/>
+                      <w:szCs w:val="24"/>
+                    </w:rPr>
+                    <w:t xml:space="preserve"> </w:t>
+                  </w:r>
+                  <w:proofErr w:type="spellStart"/>
+                  <w:r>
+                    <w:rPr>
+                      <w:rFonts w:asciiTheme="majorHAnsi" w:hAnsiTheme="majorHAnsi"/>
+                      <w:sz w:val="24"/>
+                      <w:szCs w:val="24"/>
+                    </w:rPr>
+                    <w:t>tồn</w:t>
+                  </w:r>
+                  <w:proofErr w:type="spellEnd"/>
+                  <w:r>
+                    <w:rPr>
+                      <w:rFonts w:asciiTheme="majorHAnsi" w:hAnsiTheme="majorHAnsi"/>
+                      <w:sz w:val="24"/>
+                      <w:szCs w:val="24"/>
+                    </w:rPr>
+                    <w:t xml:space="preserve"> </w:t>
+                  </w:r>
+                  <w:proofErr w:type="spellStart"/>
+                  <w:r>
+                    <w:rPr>
+                      <w:rFonts w:asciiTheme="majorHAnsi" w:hAnsiTheme="majorHAnsi"/>
+                      <w:sz w:val="24"/>
+                      <w:szCs w:val="24"/>
+                    </w:rPr>
+                    <w:t>tại</w:t>
+                  </w:r>
+                  <w:proofErr w:type="spellEnd"/>
                   <w:r>
                     <w:rPr>
                       <w:rFonts w:asciiTheme="majorHAnsi" w:hAnsiTheme="majorHAnsi"/>
@@ -14125,7 +15659,115 @@
                 <w:sz w:val="24"/>
                 <w:szCs w:val="24"/>
               </w:rPr>
-              <w:t>The “confirm password” value must match “password” value.</w:t>
+              <w:t>The “</w:t>
+            </w:r>
+            <w:proofErr w:type="spellStart"/>
+            <w:r>
+              <w:rPr>
+                <w:rFonts w:asciiTheme="majorHAnsi" w:hAnsiTheme="majorHAnsi"/>
+                <w:sz w:val="24"/>
+                <w:szCs w:val="24"/>
+              </w:rPr>
+              <w:t>Nhập</w:t>
+            </w:r>
+            <w:proofErr w:type="spellEnd"/>
+            <w:r>
+              <w:rPr>
+                <w:rFonts w:asciiTheme="majorHAnsi" w:hAnsiTheme="majorHAnsi"/>
+                <w:sz w:val="24"/>
+                <w:szCs w:val="24"/>
+              </w:rPr>
+              <w:t xml:space="preserve"> </w:t>
+            </w:r>
+            <w:proofErr w:type="spellStart"/>
+            <w:r>
+              <w:rPr>
+                <w:rFonts w:asciiTheme="majorHAnsi" w:hAnsiTheme="majorHAnsi"/>
+                <w:sz w:val="24"/>
+                <w:szCs w:val="24"/>
+              </w:rPr>
+              <w:t>lại</w:t>
+            </w:r>
+            <w:proofErr w:type="spellEnd"/>
+            <w:r>
+              <w:rPr>
+                <w:rFonts w:asciiTheme="majorHAnsi" w:hAnsiTheme="majorHAnsi"/>
+                <w:sz w:val="24"/>
+                <w:szCs w:val="24"/>
+              </w:rPr>
+              <w:t xml:space="preserve"> </w:t>
+            </w:r>
+            <w:proofErr w:type="spellStart"/>
+            <w:r>
+              <w:rPr>
+                <w:rFonts w:asciiTheme="majorHAnsi" w:hAnsiTheme="majorHAnsi"/>
+                <w:sz w:val="24"/>
+                <w:szCs w:val="24"/>
+              </w:rPr>
+              <w:t>mật</w:t>
+            </w:r>
+            <w:proofErr w:type="spellEnd"/>
+            <w:r>
+              <w:rPr>
+                <w:rFonts w:asciiTheme="majorHAnsi" w:hAnsiTheme="majorHAnsi"/>
+                <w:sz w:val="24"/>
+                <w:szCs w:val="24"/>
+              </w:rPr>
+              <w:t xml:space="preserve"> </w:t>
+            </w:r>
+            <w:proofErr w:type="spellStart"/>
+            <w:r>
+              <w:rPr>
+                <w:rFonts w:asciiTheme="majorHAnsi" w:hAnsiTheme="majorHAnsi"/>
+                <w:sz w:val="24"/>
+                <w:szCs w:val="24"/>
+              </w:rPr>
+              <w:t>khẩu</w:t>
+            </w:r>
+            <w:proofErr w:type="spellEnd"/>
+            <w:r>
+              <w:rPr>
+                <w:rFonts w:asciiTheme="majorHAnsi" w:hAnsiTheme="majorHAnsi"/>
+                <w:sz w:val="24"/>
+                <w:szCs w:val="24"/>
+              </w:rPr>
+              <w:t>” value must match “</w:t>
+            </w:r>
+            <w:proofErr w:type="spellStart"/>
+            <w:r>
+              <w:rPr>
+                <w:rFonts w:asciiTheme="majorHAnsi" w:hAnsiTheme="majorHAnsi"/>
+                <w:sz w:val="24"/>
+                <w:szCs w:val="24"/>
+              </w:rPr>
+              <w:t>Mật</w:t>
+            </w:r>
+            <w:proofErr w:type="spellEnd"/>
+            <w:r>
+              <w:rPr>
+                <w:rFonts w:asciiTheme="majorHAnsi" w:hAnsiTheme="majorHAnsi"/>
+                <w:sz w:val="24"/>
+                <w:szCs w:val="24"/>
+              </w:rPr>
+              <w:t xml:space="preserve"> </w:t>
+            </w:r>
+            <w:proofErr w:type="spellStart"/>
+            <w:r>
+              <w:rPr>
+                <w:rFonts w:asciiTheme="majorHAnsi" w:hAnsiTheme="majorHAnsi"/>
+                <w:sz w:val="24"/>
+                <w:szCs w:val="24"/>
+              </w:rPr>
+              <w:t>khẩu</w:t>
+            </w:r>
+            <w:proofErr w:type="spellEnd"/>
+            <w:r>
+              <w:rPr>
+                <w:rFonts w:asciiTheme="majorHAnsi" w:hAnsiTheme="majorHAnsi"/>
+                <w:sz w:val="24"/>
+                <w:szCs w:val="24"/>
+              </w:rPr>
+              <w:t>” value.</w:t>
             </w:r>
           </w:p>
         </w:tc>

</xml_diff>